<commit_message>
PSSC3: Updated Documentatie.docx with multiple paragraphs in Introducere section
</commit_message>
<xml_diff>
--- a/Documentatie.docx
+++ b/Documentatie.docx
@@ -56,51 +56,7 @@
           <w:szCs w:val="96"/>
           <w:lang w:val="ro-RO"/>
         </w:rPr>
-        <w:t>Prelucrarea info</w:t>
-      </w:r>
-      <w:r>
-        <w:rPr>
-          <w:rFonts w:ascii="Times New Roman" w:hAnsi="Times New Roman" w:cs="Times New Roman"/>
-          <w:b/>
-          <w:bCs/>
-          <w:sz w:val="96"/>
-          <w:szCs w:val="96"/>
-          <w:lang w:val="ro-RO"/>
-        </w:rPr>
-        <w:t>r</w:t>
-      </w:r>
-      <w:r>
-        <w:rPr>
-          <w:rFonts w:ascii="Times New Roman" w:hAnsi="Times New Roman" w:cs="Times New Roman"/>
-          <w:b/>
-          <w:bCs/>
-          <w:sz w:val="96"/>
-          <w:szCs w:val="96"/>
-          <w:lang w:val="ro-RO"/>
-        </w:rPr>
-        <w:t>ma</w:t>
-      </w:r>
-      <w:r>
-        <w:rPr>
-          <w:rFonts w:ascii="Times New Roman" w:hAnsi="Times New Roman" w:cs="Times New Roman"/>
-          <w:b/>
-          <w:bCs/>
-          <w:sz w:val="96"/>
-          <w:szCs w:val="96"/>
-          <w:lang w:val="ro-RO"/>
-        </w:rPr>
-        <w:t>ț</w:t>
-      </w:r>
-      <w:r>
-        <w:rPr>
-          <w:rFonts w:ascii="Times New Roman" w:hAnsi="Times New Roman" w:cs="Times New Roman"/>
-          <w:b/>
-          <w:bCs/>
-          <w:sz w:val="96"/>
-          <w:szCs w:val="96"/>
-          <w:lang w:val="ro-RO"/>
-        </w:rPr>
-        <w:t>iilor video preluate de la o camera WEB</w:t>
+        <w:t>Prelucrarea informațiilor video preluate de la o camera WEB</w:t>
       </w:r>
     </w:p>
     <w:p>
@@ -585,29 +541,397 @@
     </w:p>
     <w:p>
       <w:pPr>
-        <w:rPr>
-          <w:rFonts w:ascii="Times New Roman" w:hAnsi="Times New Roman" w:cs="Times New Roman"/>
-          <w:sz w:val="24"/>
-          <w:szCs w:val="24"/>
-        </w:rPr>
-      </w:pPr>
-      <w:r>
-        <w:rPr>
-          <w:rFonts w:ascii="Times New Roman" w:hAnsi="Times New Roman" w:cs="Times New Roman"/>
-          <w:sz w:val="24"/>
-          <w:szCs w:val="24"/>
-          <w:lang w:val="ro-RO"/>
-        </w:rPr>
-        <w:t>Prelucrarea informațiilor video reprezintă una dintre cele mai importante task-uri în</w:t>
-      </w:r>
-      <w:r>
-        <w:rPr>
-          <w:rFonts w:ascii="Times New Roman" w:hAnsi="Times New Roman" w:cs="Times New Roman"/>
-          <w:sz w:val="24"/>
-          <w:szCs w:val="24"/>
-          <w:lang w:val="ro-RO"/>
-        </w:rPr>
-        <w:t xml:space="preserve"> zilele noastre datorită aplicabilității într-o multitudine de domenii. </w:t>
+        <w:pStyle w:val="Listparagraf"/>
+        <w:numPr>
+          <w:ilvl w:val="1"/>
+          <w:numId w:val="2"/>
+        </w:numPr>
+        <w:rPr>
+          <w:rFonts w:ascii="Times New Roman" w:hAnsi="Times New Roman" w:cs="Times New Roman"/>
+          <w:sz w:val="32"/>
+          <w:szCs w:val="32"/>
+          <w:lang w:val="ro-RO"/>
+        </w:rPr>
+      </w:pPr>
+      <w:r>
+        <w:rPr>
+          <w:rFonts w:ascii="Times New Roman" w:hAnsi="Times New Roman" w:cs="Times New Roman"/>
+          <w:sz w:val="32"/>
+          <w:szCs w:val="32"/>
+          <w:lang w:val="ro-RO"/>
+        </w:rPr>
+        <w:t>Context</w:t>
+      </w:r>
+    </w:p>
+    <w:p>
+      <w:pPr>
+        <w:ind w:firstLine="720"/>
+        <w:rPr>
+          <w:rFonts w:ascii="Times New Roman" w:hAnsi="Times New Roman" w:cs="Times New Roman"/>
+          <w:sz w:val="24"/>
+          <w:szCs w:val="24"/>
+          <w:lang w:val="ro-RO"/>
+        </w:rPr>
+      </w:pPr>
+      <w:r>
+        <w:rPr>
+          <w:rFonts w:ascii="Times New Roman" w:hAnsi="Times New Roman" w:cs="Times New Roman"/>
+          <w:sz w:val="24"/>
+          <w:szCs w:val="24"/>
+          <w:lang w:val="ro-RO"/>
+        </w:rPr>
+        <w:t xml:space="preserve">Prelucrarea informațiilor video reprezintă una dintre cele mai importante task-uri în zilele noastre datorită aplicabilității într-o multitudine de domenii. </w:t>
+      </w:r>
+      <w:r>
+        <w:rPr>
+          <w:rFonts w:ascii="Times New Roman" w:hAnsi="Times New Roman" w:cs="Times New Roman"/>
+          <w:sz w:val="24"/>
+          <w:szCs w:val="24"/>
+          <w:lang w:val="ro-RO"/>
+        </w:rPr>
+        <w:t>Computer Vision (Viziunea Artificială) reprezintă un domeniu interdisciplinar al inteligenței artificiale și al informaticii care se concentrează pe dezvoltarea sistemelor capabile să interpreteze și să înțeleagă datele vizuale sau imagini și să le proceseze asemenea unui om.</w:t>
+      </w:r>
+      <w:r>
+        <w:rPr>
+          <w:rFonts w:ascii="Times New Roman" w:hAnsi="Times New Roman" w:cs="Times New Roman"/>
+          <w:sz w:val="24"/>
+          <w:szCs w:val="24"/>
+          <w:lang w:val="ro-RO"/>
+        </w:rPr>
+        <w:t xml:space="preserve"> </w:t>
+      </w:r>
+    </w:p>
+    <w:p>
+      <w:pPr>
+        <w:ind w:firstLine="720"/>
+        <w:rPr>
+          <w:rFonts w:ascii="Times New Roman" w:hAnsi="Times New Roman" w:cs="Times New Roman"/>
+          <w:sz w:val="24"/>
+          <w:szCs w:val="24"/>
+          <w:lang w:val="ro-RO"/>
+        </w:rPr>
+      </w:pPr>
+      <w:r>
+        <w:rPr>
+          <w:rFonts w:ascii="Times New Roman" w:hAnsi="Times New Roman" w:cs="Times New Roman"/>
+          <w:sz w:val="24"/>
+          <w:szCs w:val="24"/>
+          <w:lang w:val="ro-RO"/>
+        </w:rPr>
+        <w:t xml:space="preserve">Scopul acestui proiect este de a realiza o aplicație capabilă să recunoască diverse obiecte cu acuratețe, implicând procesarea și analiza cadrelor video cu ajutorul bibliotecii </w:t>
+      </w:r>
+      <w:proofErr w:type="spellStart"/>
+      <w:r>
+        <w:rPr>
+          <w:rFonts w:ascii="Times New Roman" w:hAnsi="Times New Roman" w:cs="Times New Roman"/>
+          <w:sz w:val="24"/>
+          <w:szCs w:val="24"/>
+          <w:lang w:val="ro-RO"/>
+        </w:rPr>
+        <w:t>OpenCV</w:t>
+      </w:r>
+      <w:proofErr w:type="spellEnd"/>
+      <w:r>
+        <w:rPr>
+          <w:rFonts w:ascii="Times New Roman" w:hAnsi="Times New Roman" w:cs="Times New Roman"/>
+          <w:sz w:val="24"/>
+          <w:szCs w:val="24"/>
+          <w:lang w:val="ro-RO"/>
+        </w:rPr>
+        <w:t xml:space="preserve"> (Open </w:t>
+      </w:r>
+      <w:proofErr w:type="spellStart"/>
+      <w:r>
+        <w:rPr>
+          <w:rFonts w:ascii="Times New Roman" w:hAnsi="Times New Roman" w:cs="Times New Roman"/>
+          <w:sz w:val="24"/>
+          <w:szCs w:val="24"/>
+          <w:lang w:val="ro-RO"/>
+        </w:rPr>
+        <w:t>Source</w:t>
+      </w:r>
+      <w:proofErr w:type="spellEnd"/>
+      <w:r>
+        <w:rPr>
+          <w:rFonts w:ascii="Times New Roman" w:hAnsi="Times New Roman" w:cs="Times New Roman"/>
+          <w:sz w:val="24"/>
+          <w:szCs w:val="24"/>
+          <w:lang w:val="ro-RO"/>
+        </w:rPr>
+        <w:t xml:space="preserve"> Computer Vision </w:t>
+      </w:r>
+      <w:proofErr w:type="spellStart"/>
+      <w:r>
+        <w:rPr>
+          <w:rFonts w:ascii="Times New Roman" w:hAnsi="Times New Roman" w:cs="Times New Roman"/>
+          <w:sz w:val="24"/>
+          <w:szCs w:val="24"/>
+          <w:lang w:val="ro-RO"/>
+        </w:rPr>
+        <w:t>Library</w:t>
+      </w:r>
+      <w:proofErr w:type="spellEnd"/>
+      <w:r>
+        <w:rPr>
+          <w:rFonts w:ascii="Times New Roman" w:hAnsi="Times New Roman" w:cs="Times New Roman"/>
+          <w:sz w:val="24"/>
+          <w:szCs w:val="24"/>
+          <w:lang w:val="ro-RO"/>
+        </w:rPr>
+        <w:t>)</w:t>
+      </w:r>
+      <w:r>
+        <w:rPr>
+          <w:rFonts w:ascii="Times New Roman" w:hAnsi="Times New Roman" w:cs="Times New Roman"/>
+          <w:sz w:val="24"/>
+          <w:szCs w:val="24"/>
+          <w:lang w:val="ro-RO"/>
+        </w:rPr>
+        <w:t>, o resursă extrem de puternică și versatilă</w:t>
+      </w:r>
+      <w:r>
+        <w:rPr>
+          <w:rFonts w:ascii="Times New Roman" w:hAnsi="Times New Roman" w:cs="Times New Roman"/>
+          <w:sz w:val="24"/>
+          <w:szCs w:val="24"/>
+          <w:lang w:val="ro-RO"/>
+        </w:rPr>
+        <w:t>.</w:t>
+      </w:r>
+    </w:p>
+    <w:p>
+      <w:pPr>
+        <w:pStyle w:val="Listparagraf"/>
+        <w:numPr>
+          <w:ilvl w:val="1"/>
+          <w:numId w:val="2"/>
+        </w:numPr>
+        <w:rPr>
+          <w:rFonts w:ascii="Times New Roman" w:hAnsi="Times New Roman" w:cs="Times New Roman"/>
+          <w:sz w:val="32"/>
+          <w:szCs w:val="32"/>
+          <w:lang w:val="ro-RO"/>
+        </w:rPr>
+      </w:pPr>
+      <w:r>
+        <w:rPr>
+          <w:rFonts w:ascii="Times New Roman" w:hAnsi="Times New Roman" w:cs="Times New Roman"/>
+          <w:sz w:val="32"/>
+          <w:szCs w:val="32"/>
+          <w:lang w:val="ro-RO"/>
+        </w:rPr>
+        <w:t>Specificații</w:t>
+      </w:r>
+    </w:p>
+    <w:p>
+      <w:pPr>
+        <w:ind w:firstLine="720"/>
+        <w:rPr>
+          <w:rFonts w:ascii="Times New Roman" w:hAnsi="Times New Roman" w:cs="Times New Roman"/>
+          <w:sz w:val="24"/>
+          <w:szCs w:val="24"/>
+          <w:lang w:val="ro-RO"/>
+        </w:rPr>
+      </w:pPr>
+      <w:r>
+        <w:rPr>
+          <w:rFonts w:ascii="Times New Roman" w:hAnsi="Times New Roman" w:cs="Times New Roman"/>
+          <w:sz w:val="24"/>
+          <w:szCs w:val="24"/>
+          <w:lang w:val="ro-RO"/>
+        </w:rPr>
+        <w:t xml:space="preserve">Aplicația va </w:t>
+      </w:r>
+      <w:r>
+        <w:rPr>
+          <w:rFonts w:ascii="Times New Roman" w:hAnsi="Times New Roman" w:cs="Times New Roman"/>
+          <w:sz w:val="24"/>
+          <w:szCs w:val="24"/>
+          <w:lang w:val="ro-RO"/>
+        </w:rPr>
+        <w:t xml:space="preserve">utiliza biblioteca </w:t>
+      </w:r>
+      <w:proofErr w:type="spellStart"/>
+      <w:r>
+        <w:rPr>
+          <w:rFonts w:ascii="Times New Roman" w:hAnsi="Times New Roman" w:cs="Times New Roman"/>
+          <w:sz w:val="24"/>
+          <w:szCs w:val="24"/>
+          <w:lang w:val="ro-RO"/>
+        </w:rPr>
+        <w:t>OpenCV</w:t>
+      </w:r>
+      <w:proofErr w:type="spellEnd"/>
+      <w:r>
+        <w:rPr>
+          <w:rFonts w:ascii="Times New Roman" w:hAnsi="Times New Roman" w:cs="Times New Roman"/>
+          <w:sz w:val="24"/>
+          <w:szCs w:val="24"/>
+          <w:lang w:val="ro-RO"/>
+        </w:rPr>
+        <w:t xml:space="preserve"> și va fi scrisă integral în </w:t>
+      </w:r>
+      <w:proofErr w:type="spellStart"/>
+      <w:r>
+        <w:rPr>
+          <w:rFonts w:ascii="Times New Roman" w:hAnsi="Times New Roman" w:cs="Times New Roman"/>
+          <w:sz w:val="24"/>
+          <w:szCs w:val="24"/>
+          <w:lang w:val="ro-RO"/>
+        </w:rPr>
+        <w:t>Python</w:t>
+      </w:r>
+      <w:proofErr w:type="spellEnd"/>
+      <w:r>
+        <w:rPr>
+          <w:rFonts w:ascii="Times New Roman" w:hAnsi="Times New Roman" w:cs="Times New Roman"/>
+          <w:sz w:val="24"/>
+          <w:szCs w:val="24"/>
+          <w:lang w:val="ro-RO"/>
+        </w:rPr>
+        <w:t xml:space="preserve">. </w:t>
+      </w:r>
+      <w:proofErr w:type="spellStart"/>
+      <w:r>
+        <w:rPr>
+          <w:rFonts w:ascii="Times New Roman" w:hAnsi="Times New Roman" w:cs="Times New Roman"/>
+          <w:sz w:val="24"/>
+          <w:szCs w:val="24"/>
+          <w:lang w:val="ro-RO"/>
+        </w:rPr>
+        <w:t>Aceaasta</w:t>
+      </w:r>
+      <w:proofErr w:type="spellEnd"/>
+      <w:r>
+        <w:rPr>
+          <w:rFonts w:ascii="Times New Roman" w:hAnsi="Times New Roman" w:cs="Times New Roman"/>
+          <w:sz w:val="24"/>
+          <w:szCs w:val="24"/>
+          <w:lang w:val="ro-RO"/>
+        </w:rPr>
+        <w:t xml:space="preserve"> se va folosi de input-</w:t>
+      </w:r>
+      <w:proofErr w:type="spellStart"/>
+      <w:r>
+        <w:rPr>
+          <w:rFonts w:ascii="Times New Roman" w:hAnsi="Times New Roman" w:cs="Times New Roman"/>
+          <w:sz w:val="24"/>
+          <w:szCs w:val="24"/>
+          <w:lang w:val="ro-RO"/>
+        </w:rPr>
+        <w:t>ul</w:t>
+      </w:r>
+      <w:proofErr w:type="spellEnd"/>
+      <w:r>
+        <w:rPr>
+          <w:rFonts w:ascii="Times New Roman" w:hAnsi="Times New Roman" w:cs="Times New Roman"/>
+          <w:sz w:val="24"/>
+          <w:szCs w:val="24"/>
+          <w:lang w:val="ro-RO"/>
+        </w:rPr>
+        <w:t xml:space="preserve"> unei camera web pentru a prelua imaginile, iar ulterior le va prelucra prin utilizarea </w:t>
+      </w:r>
+      <w:proofErr w:type="spellStart"/>
+      <w:r>
+        <w:rPr>
+          <w:rFonts w:ascii="Times New Roman" w:hAnsi="Times New Roman" w:cs="Times New Roman"/>
+          <w:sz w:val="24"/>
+          <w:szCs w:val="24"/>
+          <w:lang w:val="ro-RO"/>
+        </w:rPr>
+        <w:t>tool</w:t>
+      </w:r>
+      <w:proofErr w:type="spellEnd"/>
+      <w:r>
+        <w:rPr>
+          <w:rFonts w:ascii="Times New Roman" w:hAnsi="Times New Roman" w:cs="Times New Roman"/>
+          <w:sz w:val="24"/>
+          <w:szCs w:val="24"/>
+          <w:lang w:val="ro-RO"/>
+        </w:rPr>
+        <w:t xml:space="preserve">-urilor disponibile în </w:t>
+      </w:r>
+      <w:proofErr w:type="spellStart"/>
+      <w:r>
+        <w:rPr>
+          <w:rFonts w:ascii="Times New Roman" w:hAnsi="Times New Roman" w:cs="Times New Roman"/>
+          <w:sz w:val="24"/>
+          <w:szCs w:val="24"/>
+          <w:lang w:val="ro-RO"/>
+        </w:rPr>
+        <w:t>OpenCV</w:t>
+      </w:r>
+      <w:proofErr w:type="spellEnd"/>
+      <w:r>
+        <w:rPr>
+          <w:rFonts w:ascii="Times New Roman" w:hAnsi="Times New Roman" w:cs="Times New Roman"/>
+          <w:sz w:val="24"/>
+          <w:szCs w:val="24"/>
+          <w:lang w:val="ro-RO"/>
+        </w:rPr>
+        <w:t>.</w:t>
+      </w:r>
+    </w:p>
+    <w:p>
+      <w:pPr>
+        <w:pStyle w:val="Listparagraf"/>
+        <w:numPr>
+          <w:ilvl w:val="1"/>
+          <w:numId w:val="2"/>
+        </w:numPr>
+        <w:rPr>
+          <w:rFonts w:ascii="Times New Roman" w:hAnsi="Times New Roman" w:cs="Times New Roman"/>
+          <w:sz w:val="32"/>
+          <w:szCs w:val="32"/>
+          <w:lang w:val="ro-RO"/>
+        </w:rPr>
+      </w:pPr>
+      <w:r>
+        <w:rPr>
+          <w:rFonts w:ascii="Times New Roman" w:hAnsi="Times New Roman" w:cs="Times New Roman"/>
+          <w:sz w:val="32"/>
+          <w:szCs w:val="32"/>
+          <w:lang w:val="ro-RO"/>
+        </w:rPr>
+        <w:t>Obiective</w:t>
+      </w:r>
+    </w:p>
+    <w:p>
+      <w:pPr>
+        <w:ind w:firstLine="720"/>
+        <w:rPr>
+          <w:rFonts w:ascii="Times New Roman" w:hAnsi="Times New Roman" w:cs="Times New Roman"/>
+          <w:sz w:val="24"/>
+          <w:szCs w:val="24"/>
+          <w:lang w:val="ro-RO"/>
+        </w:rPr>
+      </w:pPr>
+      <w:r>
+        <w:rPr>
+          <w:rFonts w:ascii="Times New Roman" w:hAnsi="Times New Roman" w:cs="Times New Roman"/>
+          <w:sz w:val="24"/>
+          <w:szCs w:val="24"/>
+          <w:lang w:val="ro-RO"/>
+        </w:rPr>
+        <w:t>Obiectivele acestei lucrări sunt reprezentate de ideea de a recunoaște în timp real obiectele ce se află în fața camerei și de a le putea</w:t>
+      </w:r>
+      <w:r>
+        <w:rPr>
+          <w:rFonts w:ascii="Times New Roman" w:hAnsi="Times New Roman" w:cs="Times New Roman"/>
+          <w:sz w:val="24"/>
+          <w:szCs w:val="24"/>
+          <w:lang w:val="ro-RO"/>
+        </w:rPr>
+        <w:t xml:space="preserve"> urmări mișcarea. Totodată, este posibil să obținem astfel și alte proprietăți despre acestea, cum ar fi viteza</w:t>
+      </w:r>
+      <w:r>
+        <w:rPr>
+          <w:rFonts w:ascii="Times New Roman" w:hAnsi="Times New Roman" w:cs="Times New Roman"/>
+          <w:sz w:val="24"/>
+          <w:szCs w:val="24"/>
+          <w:lang w:val="ro-RO"/>
+        </w:rPr>
+        <w:t xml:space="preserve"> de mișcare a acestora.</w:t>
       </w:r>
     </w:p>
     <w:p>

</xml_diff>